<commit_message>
Vyuthi - Listing till S25
</commit_message>
<xml_diff>
--- a/The_A_Shorts/2. BMM/The Props List.docx
+++ b/The_A_Shorts/2. BMM/The Props List.docx
@@ -2029,6 +2029,226 @@
           <w:b/>
           <w:bCs/>
         </w:rPr>
+        <w:t xml:space="preserve"> – [24]</w:t>
+      </w:r>
+    </w:p>
+    <w:p>
+      <w:pPr>
+        <w:rPr>
+          <w:rFonts w:ascii="Courier New" w:hAnsi="Courier New" w:cs="Courier New"/>
+          <w:b/>
+          <w:bCs/>
+        </w:rPr>
+      </w:pPr>
+      <w:r>
+        <w:rPr>
+          <w:rFonts w:ascii="Courier New" w:hAnsi="Courier New" w:cs="Courier New"/>
+          <w:b/>
+          <w:bCs/>
+        </w:rPr>
+        <w:t>Band-aid – [24]</w:t>
+      </w:r>
+    </w:p>
+    <w:p>
+      <w:pPr>
+        <w:rPr>
+          <w:rFonts w:ascii="Courier New" w:hAnsi="Courier New" w:cs="Courier New"/>
+          <w:b/>
+          <w:bCs/>
+        </w:rPr>
+      </w:pPr>
+      <w:r>
+        <w:rPr>
+          <w:rFonts w:ascii="Courier New" w:hAnsi="Courier New" w:cs="Courier New"/>
+          <w:b/>
+          <w:bCs/>
+        </w:rPr>
+        <w:t>Puppy</w:t>
+      </w:r>
+      <w:r>
+        <w:rPr>
+          <w:rFonts w:ascii="Courier New" w:hAnsi="Courier New" w:cs="Courier New"/>
+          <w:b/>
+          <w:bCs/>
+        </w:rPr>
+        <w:t xml:space="preserve"> – [24]</w:t>
+      </w:r>
+    </w:p>
+    <w:p>
+      <w:pPr>
+        <w:rPr>
+          <w:rFonts w:ascii="Courier New" w:hAnsi="Courier New" w:cs="Courier New"/>
+          <w:b/>
+          <w:bCs/>
+        </w:rPr>
+      </w:pPr>
+      <w:r>
+        <w:rPr>
+          <w:rFonts w:ascii="Courier New" w:hAnsi="Courier New" w:cs="Courier New"/>
+          <w:b/>
+          <w:bCs/>
+        </w:rPr>
+        <w:t xml:space="preserve">Bat and </w:t>
+      </w:r>
+      <w:r>
+        <w:rPr>
+          <w:rFonts w:ascii="Courier New" w:hAnsi="Courier New" w:cs="Courier New"/>
+          <w:b/>
+          <w:bCs/>
+        </w:rPr>
+        <w:t>ball – [24]</w:t>
+      </w:r>
+    </w:p>
+    <w:p>
+      <w:pPr>
+        <w:rPr>
+          <w:rFonts w:ascii="Courier New" w:hAnsi="Courier New" w:cs="Courier New"/>
+          <w:b/>
+          <w:bCs/>
+        </w:rPr>
+      </w:pPr>
+      <w:r>
+        <w:rPr>
+          <w:rFonts w:ascii="Courier New" w:hAnsi="Courier New" w:cs="Courier New"/>
+          <w:b/>
+          <w:bCs/>
+        </w:rPr>
+        <w:t>Ice-lollies</w:t>
+      </w:r>
+      <w:r>
+        <w:rPr>
+          <w:rFonts w:ascii="Courier New" w:hAnsi="Courier New" w:cs="Courier New"/>
+          <w:b/>
+          <w:bCs/>
+        </w:rPr>
+        <w:t xml:space="preserve"> – [24]</w:t>
+      </w:r>
+    </w:p>
+    <w:p>
+      <w:pPr>
+        <w:rPr>
+          <w:rFonts w:ascii="Courier New" w:hAnsi="Courier New" w:cs="Courier New"/>
+          <w:b/>
+          <w:bCs/>
+        </w:rPr>
+      </w:pPr>
+      <w:r>
+        <w:rPr>
+          <w:rFonts w:ascii="Courier New" w:hAnsi="Courier New" w:cs="Courier New"/>
+          <w:b/>
+          <w:bCs/>
+        </w:rPr>
+        <w:t>Beer</w:t>
+      </w:r>
+      <w:r>
+        <w:rPr>
+          <w:rFonts w:ascii="Courier New" w:hAnsi="Courier New" w:cs="Courier New"/>
+          <w:b/>
+          <w:bCs/>
+        </w:rPr>
+        <w:t xml:space="preserve"> bottles</w:t>
+      </w:r>
+      <w:r>
+        <w:rPr>
+          <w:rFonts w:ascii="Courier New" w:hAnsi="Courier New" w:cs="Courier New"/>
+          <w:b/>
+          <w:bCs/>
+        </w:rPr>
+        <w:t xml:space="preserve"> to cheer</w:t>
+      </w:r>
+      <w:r>
+        <w:rPr>
+          <w:rFonts w:ascii="Courier New" w:hAnsi="Courier New" w:cs="Courier New"/>
+          <w:b/>
+          <w:bCs/>
+        </w:rPr>
+        <w:t xml:space="preserve"> – [24]</w:t>
+      </w:r>
+    </w:p>
+    <w:p>
+      <w:pPr>
+        <w:rPr>
+          <w:rFonts w:ascii="Courier New" w:hAnsi="Courier New" w:cs="Courier New"/>
+          <w:b/>
+          <w:bCs/>
+        </w:rPr>
+      </w:pPr>
+      <w:r>
+        <w:rPr>
+          <w:rFonts w:ascii="Courier New" w:hAnsi="Courier New" w:cs="Courier New"/>
+          <w:b/>
+          <w:bCs/>
+        </w:rPr>
+        <w:t>Doobie</w:t>
+      </w:r>
+      <w:r>
+        <w:rPr>
+          <w:rFonts w:ascii="Courier New" w:hAnsi="Courier New" w:cs="Courier New"/>
+          <w:b/>
+          <w:bCs/>
+        </w:rPr>
+        <w:t xml:space="preserve"> – [24]</w:t>
+      </w:r>
+    </w:p>
+    <w:p>
+      <w:pPr>
+        <w:rPr>
+          <w:rFonts w:ascii="Courier New" w:hAnsi="Courier New" w:cs="Courier New"/>
+          <w:b/>
+          <w:bCs/>
+        </w:rPr>
+      </w:pPr>
+      <w:r>
+        <w:rPr>
+          <w:rFonts w:ascii="Courier New" w:hAnsi="Courier New" w:cs="Courier New"/>
+          <w:b/>
+          <w:bCs/>
+        </w:rPr>
+        <w:t xml:space="preserve">Wedding </w:t>
+      </w:r>
+      <w:r>
+        <w:rPr>
+          <w:rFonts w:ascii="Courier New" w:hAnsi="Courier New" w:cs="Courier New"/>
+          <w:b/>
+          <w:bCs/>
+        </w:rPr>
+        <w:t>R</w:t>
+      </w:r>
+      <w:r>
+        <w:rPr>
+          <w:rFonts w:ascii="Courier New" w:hAnsi="Courier New" w:cs="Courier New"/>
+          <w:b/>
+          <w:bCs/>
+        </w:rPr>
+        <w:t>ing</w:t>
+      </w:r>
+      <w:r>
+        <w:rPr>
+          <w:rFonts w:ascii="Courier New" w:hAnsi="Courier New" w:cs="Courier New"/>
+          <w:b/>
+          <w:bCs/>
+        </w:rPr>
+        <w:t xml:space="preserve"> – [24]</w:t>
+      </w:r>
+    </w:p>
+    <w:p>
+      <w:pPr>
+        <w:rPr>
+          <w:rFonts w:ascii="Courier New" w:hAnsi="Courier New" w:cs="Courier New"/>
+        </w:rPr>
+      </w:pPr>
+      <w:r>
+        <w:rPr>
+          <w:rFonts w:ascii="Courier New" w:hAnsi="Courier New" w:cs="Courier New"/>
+          <w:b/>
+          <w:bCs/>
+        </w:rPr>
+        <w:t>Long</w:t>
+      </w:r>
+      <w:r>
+        <w:rPr>
+          <w:rFonts w:ascii="Courier New" w:hAnsi="Courier New" w:cs="Courier New"/>
+        </w:rPr>
         <w:t xml:space="preserve"> </w:t>
       </w:r>
       <w:r>
@@ -2037,47 +2257,158 @@
           <w:b/>
           <w:bCs/>
         </w:rPr>
-        <w:t>– [24]</w:t>
-      </w:r>
-    </w:p>
-    <w:p>
-      <w:pPr>
-        <w:rPr>
-          <w:rFonts w:ascii="Courier New" w:hAnsi="Courier New" w:cs="Courier New"/>
-          <w:b/>
-          <w:bCs/>
-        </w:rPr>
-      </w:pPr>
-      <w:r>
-        <w:rPr>
-          <w:rFonts w:ascii="Courier New" w:hAnsi="Courier New" w:cs="Courier New"/>
-          <w:b/>
-          <w:bCs/>
-        </w:rPr>
-        <w:t>Band-aid – [24]</w:t>
-      </w:r>
-    </w:p>
-    <w:p>
-      <w:pPr>
-        <w:rPr>
-          <w:rFonts w:ascii="Courier New" w:hAnsi="Courier New" w:cs="Courier New"/>
-          <w:b/>
-          <w:bCs/>
-        </w:rPr>
-      </w:pPr>
-      <w:r>
-        <w:rPr>
-          <w:rFonts w:ascii="Courier New" w:hAnsi="Courier New" w:cs="Courier New"/>
-          <w:b/>
-          <w:bCs/>
-        </w:rPr>
-        <w:t>Puppy</w:t>
-      </w:r>
-      <w:r>
-        <w:rPr>
-          <w:rFonts w:ascii="Courier New" w:hAnsi="Courier New" w:cs="Courier New"/>
-          <w:b/>
-          <w:bCs/>
+        <w:t>curly hair</w:t>
+      </w:r>
+      <w:r>
+        <w:rPr>
+          <w:rFonts w:ascii="Courier New" w:hAnsi="Courier New" w:cs="Courier New"/>
+          <w:b/>
+          <w:bCs/>
+        </w:rPr>
+        <w:t xml:space="preserve"> – [25]</w:t>
+      </w:r>
+    </w:p>
+    <w:p>
+      <w:pPr>
+        <w:rPr>
+          <w:rFonts w:ascii="Courier New" w:hAnsi="Courier New" w:cs="Courier New"/>
+          <w:b/>
+          <w:bCs/>
+        </w:rPr>
+      </w:pPr>
+      <w:r>
+        <w:rPr>
+          <w:rFonts w:ascii="Courier New" w:hAnsi="Courier New" w:cs="Courier New"/>
+          <w:b/>
+          <w:bCs/>
+        </w:rPr>
+        <w:t>S</w:t>
+      </w:r>
+      <w:r>
+        <w:rPr>
+          <w:rFonts w:ascii="Courier New" w:hAnsi="Courier New" w:cs="Courier New"/>
+          <w:b/>
+          <w:bCs/>
+        </w:rPr>
+        <w:t xml:space="preserve">ilver </w:t>
+      </w:r>
+      <w:r>
+        <w:rPr>
+          <w:rFonts w:ascii="Courier New" w:hAnsi="Courier New" w:cs="Courier New"/>
+          <w:b/>
+          <w:bCs/>
+        </w:rPr>
+        <w:t>E</w:t>
+      </w:r>
+      <w:r>
+        <w:rPr>
+          <w:rFonts w:ascii="Courier New" w:hAnsi="Courier New" w:cs="Courier New"/>
+          <w:b/>
+          <w:bCs/>
+        </w:rPr>
+        <w:t>arrings</w:t>
+      </w:r>
+      <w:r>
+        <w:rPr>
+          <w:rFonts w:ascii="Courier New" w:hAnsi="Courier New" w:cs="Courier New"/>
+          <w:b/>
+          <w:bCs/>
+        </w:rPr>
+        <w:t xml:space="preserve"> – [25]</w:t>
+      </w:r>
+    </w:p>
+    <w:p>
+      <w:pPr>
+        <w:rPr>
+          <w:rFonts w:ascii="Courier New" w:hAnsi="Courier New" w:cs="Courier New"/>
+          <w:b/>
+          <w:bCs/>
+        </w:rPr>
+      </w:pPr>
+      <w:r>
+        <w:rPr>
+          <w:rFonts w:ascii="Courier New" w:hAnsi="Courier New" w:cs="Courier New"/>
+          <w:b/>
+          <w:bCs/>
+        </w:rPr>
+        <w:t>S</w:t>
+      </w:r>
+      <w:r>
+        <w:rPr>
+          <w:rFonts w:ascii="Courier New" w:hAnsi="Courier New" w:cs="Courier New"/>
+          <w:b/>
+          <w:bCs/>
+        </w:rPr>
+        <w:t xml:space="preserve">ilver </w:t>
+      </w:r>
+      <w:r>
+        <w:rPr>
+          <w:rFonts w:ascii="Courier New" w:hAnsi="Courier New" w:cs="Courier New"/>
+          <w:b/>
+          <w:bCs/>
+        </w:rPr>
+        <w:t>N</w:t>
+      </w:r>
+      <w:r>
+        <w:rPr>
+          <w:rFonts w:ascii="Courier New" w:hAnsi="Courier New" w:cs="Courier New"/>
+          <w:b/>
+          <w:bCs/>
+        </w:rPr>
+        <w:t xml:space="preserve">ose </w:t>
+      </w:r>
+      <w:r>
+        <w:rPr>
+          <w:rFonts w:ascii="Courier New" w:hAnsi="Courier New" w:cs="Courier New"/>
+          <w:b/>
+          <w:bCs/>
+        </w:rPr>
+        <w:t>R</w:t>
+      </w:r>
+      <w:r>
+        <w:rPr>
+          <w:rFonts w:ascii="Courier New" w:hAnsi="Courier New" w:cs="Courier New"/>
+          <w:b/>
+          <w:bCs/>
+        </w:rPr>
+        <w:t>ing</w:t>
+      </w:r>
+      <w:r>
+        <w:rPr>
+          <w:rFonts w:ascii="Courier New" w:hAnsi="Courier New" w:cs="Courier New"/>
+          <w:b/>
+          <w:bCs/>
+        </w:rPr>
+        <w:t xml:space="preserve"> – [25]</w:t>
+      </w:r>
+    </w:p>
+    <w:p>
+      <w:pPr>
+        <w:rPr>
+          <w:rFonts w:ascii="Courier New" w:hAnsi="Courier New" w:cs="Courier New"/>
+          <w:b/>
+          <w:bCs/>
+        </w:rPr>
+      </w:pPr>
+      <w:r>
+        <w:rPr>
+          <w:rFonts w:ascii="Courier New" w:hAnsi="Courier New" w:cs="Courier New"/>
+          <w:b/>
+          <w:bCs/>
+        </w:rPr>
+        <w:t>S</w:t>
+      </w:r>
+      <w:r>
+        <w:rPr>
+          <w:rFonts w:ascii="Courier New" w:hAnsi="Courier New" w:cs="Courier New"/>
+          <w:b/>
+          <w:bCs/>
+        </w:rPr>
+        <w:t>ilver</w:t>
+      </w:r>
+      <w:r>
+        <w:rPr>
+          <w:rFonts w:ascii="Courier New" w:hAnsi="Courier New" w:cs="Courier New"/>
         </w:rPr>
         <w:t xml:space="preserve"> </w:t>
       </w:r>
@@ -2087,204 +2418,105 @@
           <w:b/>
           <w:bCs/>
         </w:rPr>
-        <w:t>– [24]</w:t>
-      </w:r>
-    </w:p>
-    <w:p>
-      <w:pPr>
-        <w:rPr>
-          <w:rFonts w:ascii="Courier New" w:hAnsi="Courier New" w:cs="Courier New"/>
-          <w:b/>
-          <w:bCs/>
-        </w:rPr>
-      </w:pPr>
-      <w:r>
-        <w:rPr>
-          <w:rFonts w:ascii="Courier New" w:hAnsi="Courier New" w:cs="Courier New"/>
-          <w:b/>
-          <w:bCs/>
-        </w:rPr>
-        <w:t xml:space="preserve">Bat and </w:t>
-      </w:r>
-      <w:r>
-        <w:rPr>
-          <w:rFonts w:ascii="Courier New" w:hAnsi="Courier New" w:cs="Courier New"/>
-          <w:b/>
-          <w:bCs/>
-        </w:rPr>
-        <w:t xml:space="preserve">ball </w:t>
-      </w:r>
-      <w:r>
-        <w:rPr>
-          <w:rFonts w:ascii="Courier New" w:hAnsi="Courier New" w:cs="Courier New"/>
-          <w:b/>
-          <w:bCs/>
-        </w:rPr>
-        <w:t>– [24]</w:t>
-      </w:r>
-    </w:p>
-    <w:p>
-      <w:pPr>
-        <w:rPr>
-          <w:rFonts w:ascii="Courier New" w:hAnsi="Courier New" w:cs="Courier New"/>
-          <w:b/>
-          <w:bCs/>
-        </w:rPr>
-      </w:pPr>
-      <w:r>
-        <w:rPr>
-          <w:rFonts w:ascii="Courier New" w:hAnsi="Courier New" w:cs="Courier New"/>
-          <w:b/>
-          <w:bCs/>
-        </w:rPr>
-        <w:t>Ice-lollies</w:t>
-      </w:r>
-      <w:r>
-        <w:rPr>
-          <w:rFonts w:ascii="Courier New" w:hAnsi="Courier New" w:cs="Courier New"/>
-          <w:b/>
-          <w:bCs/>
-        </w:rPr>
-        <w:t xml:space="preserve"> </w:t>
-      </w:r>
-      <w:r>
-        <w:rPr>
-          <w:rFonts w:ascii="Courier New" w:hAnsi="Courier New" w:cs="Courier New"/>
-          <w:b/>
-          <w:bCs/>
-        </w:rPr>
-        <w:t>– [24]</w:t>
-      </w:r>
-    </w:p>
-    <w:p>
-      <w:pPr>
-        <w:rPr>
-          <w:rFonts w:ascii="Courier New" w:hAnsi="Courier New" w:cs="Courier New"/>
-          <w:b/>
-          <w:bCs/>
-        </w:rPr>
-      </w:pPr>
-      <w:r>
-        <w:rPr>
-          <w:rFonts w:ascii="Courier New" w:hAnsi="Courier New" w:cs="Courier New"/>
-          <w:b/>
-          <w:bCs/>
-        </w:rPr>
-        <w:t>Beer</w:t>
-      </w:r>
-      <w:r>
-        <w:rPr>
-          <w:rFonts w:ascii="Courier New" w:hAnsi="Courier New" w:cs="Courier New"/>
-          <w:b/>
-          <w:bCs/>
-        </w:rPr>
-        <w:t xml:space="preserve"> bottles</w:t>
-      </w:r>
-      <w:r>
-        <w:rPr>
-          <w:rFonts w:ascii="Courier New" w:hAnsi="Courier New" w:cs="Courier New"/>
-          <w:b/>
-          <w:bCs/>
-        </w:rPr>
-        <w:t xml:space="preserve"> to cheer</w:t>
-      </w:r>
-      <w:r>
-        <w:rPr>
-          <w:rFonts w:ascii="Courier New" w:hAnsi="Courier New" w:cs="Courier New"/>
-          <w:b/>
-          <w:bCs/>
-        </w:rPr>
-        <w:t xml:space="preserve"> </w:t>
-      </w:r>
-      <w:r>
-        <w:rPr>
-          <w:rFonts w:ascii="Courier New" w:hAnsi="Courier New" w:cs="Courier New"/>
-          <w:b/>
-          <w:bCs/>
-        </w:rPr>
-        <w:t>– [24]</w:t>
-      </w:r>
-    </w:p>
-    <w:p>
-      <w:pPr>
-        <w:rPr>
-          <w:rFonts w:ascii="Courier New" w:hAnsi="Courier New" w:cs="Courier New"/>
-          <w:b/>
-          <w:bCs/>
-        </w:rPr>
-      </w:pPr>
-      <w:r>
-        <w:rPr>
-          <w:rFonts w:ascii="Courier New" w:hAnsi="Courier New" w:cs="Courier New"/>
-          <w:b/>
-          <w:bCs/>
-        </w:rPr>
-        <w:t>Doobie</w:t>
-      </w:r>
-      <w:r>
-        <w:rPr>
-          <w:rFonts w:ascii="Courier New" w:hAnsi="Courier New" w:cs="Courier New"/>
-          <w:b/>
-          <w:bCs/>
-        </w:rPr>
-        <w:t xml:space="preserve"> </w:t>
-      </w:r>
-      <w:r>
-        <w:rPr>
-          <w:rFonts w:ascii="Courier New" w:hAnsi="Courier New" w:cs="Courier New"/>
-          <w:b/>
-          <w:bCs/>
-        </w:rPr>
-        <w:t>– [24]</w:t>
-      </w:r>
-    </w:p>
-    <w:p>
-      <w:pPr>
-        <w:rPr>
-          <w:rFonts w:ascii="Courier New" w:hAnsi="Courier New" w:cs="Courier New"/>
-          <w:b/>
-          <w:bCs/>
-        </w:rPr>
-      </w:pPr>
-      <w:r>
-        <w:rPr>
-          <w:rFonts w:ascii="Courier New" w:hAnsi="Courier New" w:cs="Courier New"/>
-          <w:b/>
-          <w:bCs/>
-        </w:rPr>
-        <w:t xml:space="preserve">Wedding </w:t>
-      </w:r>
-      <w:r>
-        <w:rPr>
-          <w:rFonts w:ascii="Courier New" w:hAnsi="Courier New" w:cs="Courier New"/>
-          <w:b/>
-          <w:bCs/>
-        </w:rPr>
-        <w:t>R</w:t>
-      </w:r>
-      <w:r>
-        <w:rPr>
-          <w:rFonts w:ascii="Courier New" w:hAnsi="Courier New" w:cs="Courier New"/>
-          <w:b/>
-          <w:bCs/>
-        </w:rPr>
-        <w:t>ing</w:t>
-      </w:r>
-      <w:r>
-        <w:rPr>
-          <w:rFonts w:ascii="Courier New" w:hAnsi="Courier New" w:cs="Courier New"/>
-          <w:b/>
-          <w:bCs/>
-        </w:rPr>
-        <w:t xml:space="preserve"> </w:t>
-      </w:r>
-      <w:r>
-        <w:rPr>
-          <w:rFonts w:ascii="Courier New" w:hAnsi="Courier New" w:cs="Courier New"/>
-          <w:b/>
-          <w:bCs/>
-        </w:rPr>
-        <w:t>– [24]</w:t>
+        <w:t>A</w:t>
+      </w:r>
+      <w:r>
+        <w:rPr>
+          <w:rFonts w:ascii="Courier New" w:hAnsi="Courier New" w:cs="Courier New"/>
+          <w:b/>
+          <w:bCs/>
+        </w:rPr>
+        <w:t>rmbands</w:t>
+      </w:r>
+      <w:r>
+        <w:rPr>
+          <w:rFonts w:ascii="Courier New" w:hAnsi="Courier New" w:cs="Courier New"/>
+          <w:b/>
+          <w:bCs/>
+        </w:rPr>
+        <w:t xml:space="preserve"> – [25]</w:t>
+      </w:r>
+    </w:p>
+    <w:p>
+      <w:pPr>
+        <w:rPr>
+          <w:rFonts w:ascii="Courier New" w:hAnsi="Courier New" w:cs="Courier New"/>
+          <w:b/>
+          <w:bCs/>
+        </w:rPr>
+      </w:pPr>
+      <w:r>
+        <w:rPr>
+          <w:rFonts w:ascii="Courier New" w:hAnsi="Courier New" w:cs="Courier New"/>
+          <w:b/>
+          <w:bCs/>
+        </w:rPr>
+        <w:t>Brass Lamp – [25]</w:t>
+      </w:r>
+    </w:p>
+    <w:p>
+      <w:pPr>
+        <w:rPr>
+          <w:rFonts w:ascii="Courier New" w:hAnsi="Courier New" w:cs="Courier New"/>
+          <w:b/>
+          <w:bCs/>
+        </w:rPr>
+      </w:pPr>
+      <w:r>
+        <w:rPr>
+          <w:rFonts w:ascii="Courier New" w:hAnsi="Courier New" w:cs="Courier New"/>
+          <w:b/>
+          <w:bCs/>
+        </w:rPr>
+        <w:t>T</w:t>
+      </w:r>
+      <w:r>
+        <w:rPr>
+          <w:rFonts w:ascii="Courier New" w:hAnsi="Courier New" w:cs="Courier New"/>
+          <w:b/>
+          <w:bCs/>
+        </w:rPr>
+        <w:t xml:space="preserve">hick </w:t>
+      </w:r>
+      <w:r>
+        <w:rPr>
+          <w:rFonts w:ascii="Courier New" w:hAnsi="Courier New" w:cs="Courier New"/>
+          <w:b/>
+          <w:bCs/>
+        </w:rPr>
+        <w:t>M</w:t>
+      </w:r>
+      <w:r>
+        <w:rPr>
+          <w:rFonts w:ascii="Courier New" w:hAnsi="Courier New" w:cs="Courier New"/>
+          <w:b/>
+          <w:bCs/>
+        </w:rPr>
+        <w:t xml:space="preserve">etallic </w:t>
+      </w:r>
+      <w:r>
+        <w:rPr>
+          <w:rFonts w:ascii="Courier New" w:hAnsi="Courier New" w:cs="Courier New"/>
+          <w:b/>
+          <w:bCs/>
+        </w:rPr>
+        <w:t>C</w:t>
+      </w:r>
+      <w:r>
+        <w:rPr>
+          <w:rFonts w:ascii="Courier New" w:hAnsi="Courier New" w:cs="Courier New"/>
+          <w:b/>
+          <w:bCs/>
+        </w:rPr>
+        <w:t>hain</w:t>
+      </w:r>
+      <w:r>
+        <w:rPr>
+          <w:rFonts w:ascii="Courier New" w:hAnsi="Courier New" w:cs="Courier New"/>
+          <w:b/>
+          <w:bCs/>
+        </w:rPr>
+        <w:t xml:space="preserve"> – [25]</w:t>
       </w:r>
     </w:p>
     <w:p>

</xml_diff>